<commit_message>
Added labs 10 and 13 to controls.
</commit_message>
<xml_diff>
--- a/engineering-problem-solving/installation_guides/Installation_Guide.docx
+++ b/engineering-problem-solving/installation_guides/Installation_Guide.docx
@@ -55,7 +55,7 @@
       <w:pPr>
         <w:pStyle w:val="TimesNewRoman"/>
       </w:pPr>
-      <w:hyperlink r:id="rId4" w:history="1">
+      <w:hyperlink r:id="rId4" w:anchor="downloads" w:history="1">
         <w:r>
           <w:rPr>
             <w:rStyle w:val="Hyperlink"/>
@@ -142,6 +142,9 @@
         </mc:AlternateContent>
       </w:r>
       <w:r>
+        <w:rPr>
+          <w:noProof/>
+        </w:rPr>
         <w:drawing>
           <wp:inline distT="0" distB="0" distL="0" distR="0" wp14:anchorId="5F4AF370" wp14:editId="6BECF0FA">
             <wp:extent cx="3406140" cy="2731098"/>
@@ -204,10 +207,7 @@
         <w:pStyle w:val="TimesNewRoman"/>
       </w:pPr>
       <w:r>
-        <w:t>Run the executable once it has downloaded</w:t>
-      </w:r>
-      <w:r>
-        <w:t>. Click Agree/Next until you get to pages with options. When prompted, install for ‘Just Me’, to avoid dealing with administrator privileges.</w:t>
+        <w:t>Run the executable once it has downloaded. Click Agree/Next until you get to pages with options. When prompted, install for ‘Just Me’, to avoid dealing with administrator privileges.</w:t>
       </w:r>
     </w:p>
     <w:p>
@@ -221,6 +221,9 @@
         <w:jc w:val="center"/>
       </w:pPr>
       <w:r>
+        <w:rPr>
+          <w:noProof/>
+        </w:rPr>
         <w:drawing>
           <wp:inline distT="0" distB="0" distL="0" distR="0" wp14:anchorId="326C0DBA" wp14:editId="7CD55C5C">
             <wp:extent cx="3671332" cy="2788920"/>
@@ -282,7 +285,10 @@
       </w:pPr>
       <w:r>
         <w:lastRenderedPageBreak/>
-        <w:t>When the Advanced Installation Options come up, select all four options. (If you already have a Python installation on your computer, do not add Anaconda to the PATH environment variable.)</w:t>
+        <w:t xml:space="preserve">When the Advanced Installation Options come up, select </w:t>
+      </w:r>
+      <w:r>
+        <w:t>the first, third, and fourth installation options.</w:t>
       </w:r>
     </w:p>
     <w:p>
@@ -296,11 +302,14 @@
         <w:jc w:val="center"/>
       </w:pPr>
       <w:r>
+        <w:rPr>
+          <w:noProof/>
+        </w:rPr>
         <w:drawing>
-          <wp:inline distT="0" distB="0" distL="0" distR="0" wp14:anchorId="6D775027" wp14:editId="196ECD72">
-            <wp:extent cx="3893820" cy="3017870"/>
-            <wp:effectExtent l="76200" t="76200" r="125730" b="125730"/>
-            <wp:docPr id="589251517" name="Picture 1" descr="A screenshot of a computer&#10;&#10;Description automatically generated"/>
+          <wp:inline distT="0" distB="0" distL="0" distR="0" wp14:anchorId="7311E229" wp14:editId="16174106">
+            <wp:extent cx="3863340" cy="2979935"/>
+            <wp:effectExtent l="76200" t="76200" r="137160" b="125730"/>
+            <wp:docPr id="1753263848" name="Picture 1" descr="A screenshot of a computer&#10;&#10;Description automatically generated"/>
             <wp:cNvGraphicFramePr>
               <a:graphicFrameLocks xmlns:a="http://schemas.openxmlformats.org/drawingml/2006/main" noChangeAspect="1"/>
             </wp:cNvGraphicFramePr>
@@ -308,18 +317,28 @@
               <a:graphicData uri="http://schemas.openxmlformats.org/drawingml/2006/picture">
                 <pic:pic xmlns:pic="http://schemas.openxmlformats.org/drawingml/2006/picture">
                   <pic:nvPicPr>
-                    <pic:cNvPr id="589251517" name="Picture 1" descr="A screenshot of a computer&#10;&#10;Description automatically generated"/>
-                    <pic:cNvPicPr/>
+                    <pic:cNvPr id="1753263848" name="Picture 1" descr="A screenshot of a computer&#10;&#10;Description automatically generated"/>
+                    <pic:cNvPicPr>
+                      <a:picLocks noChangeAspect="1" noChangeArrowheads="1"/>
+                    </pic:cNvPicPr>
                   </pic:nvPicPr>
-                  <pic:blipFill rotWithShape="1">
-                    <a:blip r:embed="rId7"/>
-                    <a:srcRect l="966" t="1035" r="966" b="1242"/>
-                    <a:stretch/>
+                  <pic:blipFill>
+                    <a:blip r:embed="rId7">
+                      <a:extLst>
+                        <a:ext uri="{28A0092B-C50C-407E-A947-70E740481C1C}">
+                          <a14:useLocalDpi xmlns:a14="http://schemas.microsoft.com/office/drawing/2010/main" val="0"/>
+                        </a:ext>
+                      </a:extLst>
+                    </a:blip>
+                    <a:srcRect/>
+                    <a:stretch>
+                      <a:fillRect/>
+                    </a:stretch>
                   </pic:blipFill>
                   <pic:spPr bwMode="auto">
                     <a:xfrm>
                       <a:off x="0" y="0"/>
-                      <a:ext cx="3917984" cy="3036598"/>
+                      <a:ext cx="3873035" cy="2987413"/>
                     </a:xfrm>
                     <a:prstGeom prst="rect">
                       <a:avLst/>
@@ -338,11 +357,6 @@
                         </a:srgbClr>
                       </a:outerShdw>
                     </a:effectLst>
-                    <a:extLst>
-                      <a:ext uri="{53640926-AAD7-44D8-BBD7-CCE9431645EC}">
-                        <a14:shadowObscured xmlns:a14="http://schemas.microsoft.com/office/drawing/2010/main"/>
-                      </a:ext>
-                    </a:extLst>
                   </pic:spPr>
                 </pic:pic>
               </a:graphicData>
@@ -377,21 +391,7 @@
           <w:b/>
           <w:bCs/>
         </w:rPr>
-        <w:t xml:space="preserve">Step </w:t>
-      </w:r>
-      <w:r>
-        <w:rPr>
-          <w:b/>
-          <w:bCs/>
-        </w:rPr>
-        <w:t>2</w:t>
-      </w:r>
-      <w:r>
-        <w:rPr>
-          <w:b/>
-          <w:bCs/>
-        </w:rPr>
-        <w:t>: Install Visual Studio Code</w:t>
+        <w:t>Step 2: Install Visual Studio Code</w:t>
       </w:r>
     </w:p>
     <w:p>
@@ -421,6 +421,9 @@
         <w:jc w:val="center"/>
       </w:pPr>
       <w:r>
+        <w:rPr>
+          <w:noProof/>
+        </w:rPr>
         <w:drawing>
           <wp:inline distT="0" distB="0" distL="0" distR="0" wp14:anchorId="7A13FE35" wp14:editId="76B7DC5C">
             <wp:extent cx="3978230" cy="2872740"/>
@@ -478,10 +481,7 @@
       </w:pPr>
       <w:r>
         <w:lastRenderedPageBreak/>
-        <w:t>Run the executable once it has downloaded</w:t>
-      </w:r>
-      <w:r>
-        <w:t>. Be agreeable, and when given the following options, select every option and continue on.</w:t>
+        <w:t>Run the executable once it has downloaded. Be agreeable, and when given the following options, select every option and continue on.</w:t>
       </w:r>
     </w:p>
     <w:p>
@@ -495,6 +495,9 @@
         <w:jc w:val="center"/>
       </w:pPr>
       <w:r>
+        <w:rPr>
+          <w:noProof/>
+        </w:rPr>
         <w:drawing>
           <wp:inline distT="0" distB="0" distL="0" distR="0" wp14:anchorId="7BDB634A" wp14:editId="030FF7C2">
             <wp:extent cx="2887980" cy="2355653"/>
@@ -608,6 +611,9 @@
         <w:jc w:val="center"/>
       </w:pPr>
       <w:r>
+        <w:rPr>
+          <w:noProof/>
+        </w:rPr>
         <w:drawing>
           <wp:inline distT="0" distB="0" distL="0" distR="0" wp14:anchorId="6B5E233E" wp14:editId="157A82FE">
             <wp:extent cx="3897720" cy="3520440"/>
@@ -828,6 +834,9 @@
         </mc:AlternateContent>
       </w:r>
       <w:r>
+        <w:rPr>
+          <w:noProof/>
+        </w:rPr>
         <w:drawing>
           <wp:inline distT="0" distB="0" distL="0" distR="0" wp14:anchorId="3BEAD939" wp14:editId="0E4B1730">
             <wp:extent cx="2598355" cy="1653540"/>
@@ -1135,6 +1144,9 @@
         </mc:AlternateContent>
       </w:r>
       <w:r>
+        <w:rPr>
+          <w:noProof/>
+        </w:rPr>
         <w:drawing>
           <wp:inline distT="0" distB="0" distL="0" distR="0" wp14:anchorId="18C3065E" wp14:editId="094589D6">
             <wp:extent cx="4815840" cy="4356896"/>

</xml_diff>